<commit_message>
Corrected minor errors at the document.
</commit_message>
<xml_diff>
--- a/CRA-PL2.docx
+++ b/CRA-PL2.docx
@@ -809,15 +809,7 @@
         <w:jc w:val="both"/>
       </w:pPr>
       <w:r>
-        <w:t xml:space="preserve">Para este proyecto se nos ha requerido implementar mediante el lenguaje de programación </w:t>
-      </w:r>
-      <w:proofErr w:type="spellStart"/>
-      <w:r>
-        <w:t>prolog</w:t>
-      </w:r>
-      <w:proofErr w:type="spellEnd"/>
-      <w:r>
-        <w:t xml:space="preserve">, un traductor español – inglés, que funcione en ambos sentidos y que lleve a cabo una serie de distintas </w:t>
+        <w:t xml:space="preserve">Para este proyecto se nos ha requerido implementar mediante el lenguaje de programación prolog, un traductor español – inglés, que funcione en ambos sentidos y que lleve a cabo una serie de distintas </w:t>
       </w:r>
       <w:r>
         <w:t>traducciones de manera</w:t>
@@ -905,11 +897,9 @@
       <w:r>
         <w:t xml:space="preserve">Para ejecutar la primera de ellas, ejecutaremos la instrucción </w:t>
       </w:r>
-      <w:proofErr w:type="spellStart"/>
       <w:r>
         <w:t>analisisEspanol</w:t>
       </w:r>
-      <w:proofErr w:type="spellEnd"/>
       <w:r>
         <w:t>.</w:t>
       </w:r>
@@ -919,47 +909,23 @@
         <w:jc w:val="both"/>
       </w:pPr>
       <w:r>
-        <w:t xml:space="preserve">Para ejecutar la segunda, ejecutaremos </w:t>
-      </w:r>
-      <w:proofErr w:type="spellStart"/>
-      <w:r>
-        <w:t>analisisIngles</w:t>
-      </w:r>
-      <w:proofErr w:type="spellEnd"/>
-      <w:r>
-        <w:t>.</w:t>
-      </w:r>
-    </w:p>
-    <w:p>
-      <w:pPr>
-        <w:jc w:val="both"/>
-      </w:pPr>
-      <w:r>
-        <w:t xml:space="preserve">Para traducir las frases de español a inglés, ejecutaremos </w:t>
-      </w:r>
-      <w:proofErr w:type="spellStart"/>
-      <w:r>
-        <w:t>traduccionEspanolIngles</w:t>
-      </w:r>
-      <w:proofErr w:type="spellEnd"/>
-      <w:r>
-        <w:t>.</w:t>
-      </w:r>
-    </w:p>
-    <w:p>
-      <w:pPr>
-        <w:jc w:val="both"/>
-      </w:pPr>
-      <w:r>
-        <w:t xml:space="preserve">Y, por último, para traducir las frases de inglés a español ejecutaremos </w:t>
-      </w:r>
-      <w:proofErr w:type="spellStart"/>
-      <w:r>
-        <w:t>traduccionInglesEspanol</w:t>
-      </w:r>
-      <w:proofErr w:type="spellEnd"/>
-      <w:r>
-        <w:t>.</w:t>
+        <w:t>Para ejecutar la segunda, ejecutaremos analisisIngles.</w:t>
+      </w:r>
+    </w:p>
+    <w:p>
+      <w:pPr>
+        <w:jc w:val="both"/>
+      </w:pPr>
+      <w:r>
+        <w:t>Para traducir las frases de español a inglés, ejecutaremos traduccionEspanolIngles.</w:t>
+      </w:r>
+    </w:p>
+    <w:p>
+      <w:pPr>
+        <w:jc w:val="both"/>
+      </w:pPr>
+      <w:r>
+        <w:t>Y, por último, para traducir las frases de inglés a español ejecutaremos traduccionInglesEspanol.</w:t>
       </w:r>
     </w:p>
     <w:p>
@@ -1003,15 +969,7 @@
         <w:t>reglas más importantes</w:t>
       </w:r>
       <w:r>
-        <w:t xml:space="preserve"> serán oración y </w:t>
-      </w:r>
-      <w:proofErr w:type="spellStart"/>
-      <w:r>
-        <w:t>sentence</w:t>
-      </w:r>
-      <w:proofErr w:type="spellEnd"/>
-      <w:r>
-        <w:t>, dado que cada una es la superior</w:t>
+        <w:t xml:space="preserve"> serán oración y sentence, dado que cada una es la superior</w:t>
       </w:r>
       <w:r>
         <w:t xml:space="preserve"> de sus respectivas gramáticas (la española y la inglesa). Por supuesto, debemos tener también en cuenta que dichas gramáticas van a cambiar con respecto a </w:t>
@@ -1020,47 +978,7 @@
         <w:t>la ordenación de los grupos que lo componen. Un ejemplo básico para comprender esto puede ser la frase “El gato negro</w:t>
       </w:r>
       <w:r>
-        <w:t xml:space="preserve"> era feliz”, que, traducida al inglés se mantendría su estructura a excepción de la parte del adjetivo, que quedaría por delante del nombre esta vez “</w:t>
-      </w:r>
-      <w:proofErr w:type="spellStart"/>
-      <w:r>
-        <w:t>The</w:t>
-      </w:r>
-      <w:proofErr w:type="spellEnd"/>
-      <w:r>
-        <w:t xml:space="preserve"> </w:t>
-      </w:r>
-      <w:proofErr w:type="spellStart"/>
-      <w:r>
-        <w:t>black</w:t>
-      </w:r>
-      <w:proofErr w:type="spellEnd"/>
-      <w:r>
-        <w:t xml:space="preserve"> </w:t>
-      </w:r>
-      <w:proofErr w:type="spellStart"/>
-      <w:r>
-        <w:t>cat</w:t>
-      </w:r>
-      <w:proofErr w:type="spellEnd"/>
-      <w:r>
-        <w:t xml:space="preserve"> </w:t>
-      </w:r>
-      <w:proofErr w:type="spellStart"/>
-      <w:r>
-        <w:t>was</w:t>
-      </w:r>
-      <w:proofErr w:type="spellEnd"/>
-      <w:r>
-        <w:t xml:space="preserve"> </w:t>
-      </w:r>
-      <w:proofErr w:type="spellStart"/>
-      <w:r>
-        <w:t>happy</w:t>
-      </w:r>
-      <w:proofErr w:type="spellEnd"/>
-      <w:r>
-        <w:t>”.</w:t>
+        <w:t xml:space="preserve"> era feliz”, que, traducida al inglés se mantendría su estructura a excepción de la parte del adjetivo, que quedaría por delante del nombre esta vez “The black cat was happy”.</w:t>
       </w:r>
     </w:p>
     <w:p>
@@ -1109,8 +1027,6 @@
         <w:pStyle w:val="Ttulo1"/>
         <w:jc w:val="both"/>
       </w:pPr>
-      <w:bookmarkStart w:id="0" w:name="_GoBack"/>
-      <w:bookmarkEnd w:id="0"/>
       <w:r>
         <w:lastRenderedPageBreak/>
         <w:t>Grupos Gramaticales</w:t>
@@ -1121,15 +1037,7 @@
         <w:jc w:val="both"/>
       </w:pPr>
       <w:r>
-        <w:t xml:space="preserve">Estos son nuestros grupos </w:t>
-      </w:r>
-      <w:proofErr w:type="spellStart"/>
-      <w:r>
-        <w:t>pre-terminales</w:t>
-      </w:r>
-      <w:proofErr w:type="spellEnd"/>
-      <w:r>
-        <w:t>:</w:t>
+        <w:t>Estos son nuestros grupos pre-terminales:</w:t>
       </w:r>
     </w:p>
     <w:p>
@@ -1142,15 +1050,7 @@
         <w:jc w:val="both"/>
       </w:pPr>
       <w:r>
-        <w:t>Determinante/</w:t>
-      </w:r>
-      <w:proofErr w:type="spellStart"/>
-      <w:r>
-        <w:t>Determinant</w:t>
-      </w:r>
-      <w:proofErr w:type="spellEnd"/>
-      <w:r>
-        <w:t>: el grupo gramatical de los determinantes lo encontraremos siempre antes de un nombre.</w:t>
+        <w:t>Determinante/Determinant: el grupo gramatical de los determinantes lo encontraremos siempre antes de un nombre.</w:t>
       </w:r>
       <w:r>
         <w:t xml:space="preserve"> Sus parámetros en español serán el género (que se decidirá entre masculino y femenino), la persona (singular o plural)</w:t>
@@ -1190,15 +1090,7 @@
         <w:jc w:val="both"/>
       </w:pPr>
       <w:r>
-        <w:t>Pronombre/</w:t>
-      </w:r>
-      <w:proofErr w:type="spellStart"/>
-      <w:r>
-        <w:t>Pronoun</w:t>
-      </w:r>
-      <w:proofErr w:type="spellEnd"/>
-      <w:r>
-        <w:t xml:space="preserve">: </w:t>
+        <w:t xml:space="preserve">Pronombre/Pronoun: </w:t>
       </w:r>
       <w:r>
         <w:t>los pronombres serán las palabras que emplearemos para designar una cosa sin emplear su nombre, ya sea común o propio. Sus parámetros en español serán la persona (primera, segunda o tercera), el número (singular o plural), y el género (masculino o femenino). En inglés en cambio, sólo contaremos con las dos primeras.</w:t>
@@ -1214,15 +1106,7 @@
         <w:jc w:val="both"/>
       </w:pPr>
       <w:r>
-        <w:t>Nombre/</w:t>
-      </w:r>
-      <w:proofErr w:type="spellStart"/>
-      <w:r>
-        <w:t>Noun</w:t>
-      </w:r>
-      <w:proofErr w:type="spellEnd"/>
-      <w:r>
-        <w:t>: los nombres serán nuestros sustantivos. Sus parámetros en español serán el género, el número y si son comunes y propios. En inglés en cambio sólo tendremos en cuenta las dos últimas, además de si empieza o no por vocal.</w:t>
+        <w:t>Nombre/Noun: los nombres serán nuestros sustantivos. Sus parámetros en español serán el género, el número y si son comunes y propios. En inglés en cambio sólo tendremos en cuenta las dos últimas, además de si empieza o no por vocal.</w:t>
       </w:r>
     </w:p>
     <w:p>
@@ -1233,20 +1117,30 @@
           <w:numId w:val="3"/>
         </w:numPr>
         <w:jc w:val="both"/>
+        <w:rPr>
+          <w:highlight w:val="red"/>
+          <w:rPrChange w:id="0" w:author="Sergio 99" w:date="2020-04-12T11:36:00Z">
+            <w:rPr/>
+          </w:rPrChange>
+        </w:rPr>
       </w:pPr>
       <w:r>
         <w:t>Verbo/</w:t>
       </w:r>
-      <w:proofErr w:type="spellStart"/>
       <w:r>
         <w:t>V</w:t>
       </w:r>
       <w:r>
-        <w:t>erb</w:t>
-      </w:r>
-      <w:proofErr w:type="spellEnd"/>
-      <w:r>
-        <w:t>: los verbos representarán las acciones. Sus parámetros en español serán la persona, el número y el tiempo. En inglés se tendrán en cuenta todas las anteriores, excepto en tiempo pasado donde sólo se tendrá en cuenta el tiempo.</w:t>
+        <w:t xml:space="preserve">erb: los verbos representarán las acciones. Sus parámetros en español serán la persona, el número y el tiempo. </w:t>
+      </w:r>
+      <w:r>
+        <w:rPr>
+          <w:highlight w:val="red"/>
+          <w:rPrChange w:id="1" w:author="Sergio 99" w:date="2020-04-12T11:36:00Z">
+            <w:rPr/>
+          </w:rPrChange>
+        </w:rPr>
+        <w:t>En inglés se tendrán en cuenta todas las anteriores, excepto en tiempo pasado donde sólo se tendrá en cuenta el tiempo.</w:t>
       </w:r>
     </w:p>
     <w:p>
@@ -1259,15 +1153,26 @@
         <w:jc w:val="both"/>
       </w:pPr>
       <w:r>
-        <w:t>Adjetivo/</w:t>
-      </w:r>
-      <w:proofErr w:type="spellStart"/>
-      <w:r>
-        <w:t>Adjective</w:t>
-      </w:r>
-      <w:proofErr w:type="spellEnd"/>
-      <w:r>
-        <w:t>: los adjetivos acompañarán a los nombres para expresar sus cualidades. En español contaremos con el género y el número, mientras que en inglés no nos harán falta ninguna de estos parámetros.</w:t>
+        <w:t xml:space="preserve">Adjetivo/Adjective: los adjetivos acompañarán a los nombres para expresar sus cualidades. En español contaremos con el género y el número, mientras que en inglés no nos harán falta </w:t>
+      </w:r>
+      <w:del w:id="2" w:author="Sergio 99" w:date="2020-04-12T11:36:00Z">
+        <w:r>
+          <w:delText xml:space="preserve">ninguna </w:delText>
+        </w:r>
+      </w:del>
+      <w:ins w:id="3" w:author="Sergio 99" w:date="2020-04-12T11:36:00Z">
+        <w:r>
+          <w:t>ningun</w:t>
+        </w:r>
+        <w:r>
+          <w:t>o</w:t>
+        </w:r>
+        <w:r>
+          <w:t xml:space="preserve"> </w:t>
+        </w:r>
+      </w:ins>
+      <w:r>
+        <w:t>de estos parámetros.</w:t>
       </w:r>
     </w:p>
     <w:p>
@@ -1280,15 +1185,7 @@
         <w:jc w:val="both"/>
       </w:pPr>
       <w:r>
-        <w:t>Adverbio/</w:t>
-      </w:r>
-      <w:proofErr w:type="spellStart"/>
-      <w:r>
-        <w:t>Adverb</w:t>
-      </w:r>
-      <w:proofErr w:type="spellEnd"/>
-      <w:r>
-        <w:t>: los adverbios modificarán a un verbo, adjetivo, a otro adverbio e incluso a todo un período. Ni en inglés ni en español contará con parámetros.</w:t>
+        <w:t>Adverbio/Adverb: los adverbios modificarán a un verbo, adjetivo, a otro adverbio e incluso a todo un período. Ni en inglés ni en español contará con parámetros.</w:t>
       </w:r>
     </w:p>
     <w:p>
@@ -1303,13 +1200,8 @@
       <w:r>
         <w:t>Preposición/</w:t>
       </w:r>
-      <w:proofErr w:type="spellStart"/>
-      <w:r>
-        <w:t>Preposition</w:t>
-      </w:r>
-      <w:proofErr w:type="spellEnd"/>
-      <w:r>
-        <w:t xml:space="preserve">: las preposiciones </w:t>
+      <w:r>
+        <w:t xml:space="preserve">Preposition: las preposiciones </w:t>
       </w:r>
       <w:r>
         <w:t>se</w:t>
@@ -1340,7 +1232,33 @@
         <w:jc w:val="both"/>
       </w:pPr>
       <w:r>
-        <w:t>Nexo/Nexus: los nexos se utilizarán para unir palabras, sintagmas u oraciones. Ni en inglés ni en español contará con parámetros.</w:t>
+        <w:t xml:space="preserve">Nexo/Nexus: los nexos se utilizarán para </w:t>
+      </w:r>
+      <w:del w:id="4" w:author="Sergio 99" w:date="2020-04-12T11:38:00Z">
+        <w:r>
+          <w:delText xml:space="preserve">unir palabras, sintagmas u </w:delText>
+        </w:r>
+      </w:del>
+      <w:ins w:id="5" w:author="Sergio 99" w:date="2020-04-12T11:38:00Z">
+        <w:r>
+          <w:t xml:space="preserve">introducir </w:t>
+        </w:r>
+      </w:ins>
+      <w:r>
+        <w:t>oraciones</w:t>
+      </w:r>
+      <w:ins w:id="6" w:author="Sergio 99" w:date="2020-04-12T11:38:00Z">
+        <w:r>
+          <w:t xml:space="preserve"> dentro de </w:t>
+        </w:r>
+      </w:ins>
+      <w:ins w:id="7" w:author="Sergio 99" w:date="2020-04-12T11:39:00Z">
+        <w:r>
+          <w:t>un sintagma de otra oración</w:t>
+        </w:r>
+      </w:ins>
+      <w:r>
+        <w:t>. Ni en inglés ni en español contará con parámetros.</w:t>
       </w:r>
     </w:p>
     <w:p>
@@ -1353,15 +1271,7 @@
         <w:jc w:val="both"/>
       </w:pPr>
       <w:r>
-        <w:t>Cuantificador/</w:t>
-      </w:r>
-      <w:proofErr w:type="spellStart"/>
-      <w:r>
-        <w:t>Quantifier</w:t>
-      </w:r>
-      <w:proofErr w:type="spellEnd"/>
-      <w:r>
-        <w:t>: los cuantificadores expresarán la cantidad.</w:t>
+        <w:t>Cuantificador/Quantifier: los cuantificadores expresarán la cantidad.</w:t>
       </w:r>
       <w:r>
         <w:t xml:space="preserve"> </w:t>
@@ -1380,15 +1290,7 @@
         <w:jc w:val="both"/>
       </w:pPr>
       <w:r>
-        <w:t>Conjunción/</w:t>
-      </w:r>
-      <w:proofErr w:type="spellStart"/>
-      <w:r>
-        <w:t>Conjunction</w:t>
-      </w:r>
-      <w:proofErr w:type="spellEnd"/>
-      <w:r>
-        <w:t xml:space="preserve">: </w:t>
+        <w:t xml:space="preserve">Conjunción/Conjunction: </w:t>
       </w:r>
       <w:r>
         <w:t>se utiliza</w:t>
@@ -1420,19 +1322,9 @@
         </w:numPr>
         <w:jc w:val="both"/>
       </w:pPr>
-      <w:proofErr w:type="spellStart"/>
-      <w:r>
-        <w:t>Oracion</w:t>
-      </w:r>
-      <w:proofErr w:type="spellEnd"/>
-      <w:r>
-        <w:t>/</w:t>
-      </w:r>
-      <w:proofErr w:type="spellStart"/>
-      <w:r>
-        <w:t>Sentence</w:t>
-      </w:r>
-      <w:proofErr w:type="spellEnd"/>
+      <w:r>
+        <w:t>Oracion/Sentence</w:t>
+      </w:r>
     </w:p>
     <w:p>
       <w:pPr>
@@ -1443,22 +1335,12 @@
         </w:numPr>
         <w:jc w:val="both"/>
       </w:pPr>
-      <w:proofErr w:type="spellStart"/>
-      <w:r>
-        <w:t>G_nominal</w:t>
-      </w:r>
-      <w:proofErr w:type="spellEnd"/>
-      <w:r>
-        <w:t>/</w:t>
-      </w:r>
-      <w:proofErr w:type="spellStart"/>
-      <w:r>
-        <w:t>Nom_</w:t>
+      <w:r>
+        <w:t>G_nominal/Nom_</w:t>
       </w:r>
       <w:r>
         <w:t>p</w:t>
       </w:r>
-      <w:proofErr w:type="spellEnd"/>
     </w:p>
     <w:p>
       <w:pPr>
@@ -1472,28 +1354,12 @@
           <w:lang w:val="en-GB"/>
         </w:rPr>
       </w:pPr>
-      <w:proofErr w:type="spellStart"/>
       <w:r>
         <w:rPr>
           <w:lang w:val="en-GB"/>
         </w:rPr>
-        <w:t>G_nominal_basico</w:t>
-      </w:r>
-      <w:proofErr w:type="spellEnd"/>
-      <w:r>
-        <w:rPr>
-          <w:lang w:val="en-GB"/>
-        </w:rPr>
-        <w:t>/</w:t>
-      </w:r>
-      <w:proofErr w:type="spellStart"/>
-      <w:r>
-        <w:rPr>
-          <w:lang w:val="en-GB"/>
-        </w:rPr>
-        <w:t>Nom_p_basic</w:t>
-      </w:r>
-      <w:proofErr w:type="spellEnd"/>
+        <w:t>G_nominal_basico/Nom_p_basic</w:t>
+      </w:r>
     </w:p>
     <w:p>
       <w:pPr>
@@ -1504,31 +1370,25 @@
         </w:numPr>
         <w:jc w:val="both"/>
         <w:rPr>
-          <w:lang w:val="en-GB"/>
+          <w:lang w:val="fr-FR"/>
+          <w:rPrChange w:id="8" w:author="Sergio 99" w:date="2020-04-12T11:36:00Z">
+            <w:rPr>
+              <w:lang w:val="en-GB"/>
+            </w:rPr>
+          </w:rPrChange>
         </w:rPr>
       </w:pPr>
-      <w:proofErr w:type="spellStart"/>
       <w:r>
         <w:rPr>
-          <w:lang w:val="en-GB"/>
+          <w:lang w:val="fr-FR"/>
+          <w:rPrChange w:id="9" w:author="Sergio 99" w:date="2020-04-12T11:36:00Z">
+            <w:rPr>
+              <w:lang w:val="en-GB"/>
+            </w:rPr>
+          </w:rPrChange>
         </w:rPr>
-        <w:t>G_nominal_simple</w:t>
-      </w:r>
-      <w:proofErr w:type="spellEnd"/>
-      <w:r>
-        <w:rPr>
-          <w:lang w:val="en-GB"/>
-        </w:rPr>
-        <w:t>/</w:t>
-      </w:r>
-      <w:proofErr w:type="spellStart"/>
-      <w:r>
-        <w:rPr>
-          <w:lang w:val="en-GB"/>
-        </w:rPr>
-        <w:t>Nom_p_simple</w:t>
-      </w:r>
-      <w:proofErr w:type="spellEnd"/>
+        <w:t>G_nominal_simple/Nom_p_simple</w:t>
+      </w:r>
     </w:p>
     <w:p>
       <w:pPr>
@@ -1542,28 +1402,12 @@
           <w:lang w:val="en-GB"/>
         </w:rPr>
       </w:pPr>
-      <w:proofErr w:type="spellStart"/>
       <w:r>
         <w:rPr>
           <w:lang w:val="en-GB"/>
         </w:rPr>
-        <w:t>G_preposicional</w:t>
-      </w:r>
-      <w:proofErr w:type="spellEnd"/>
-      <w:r>
-        <w:rPr>
-          <w:lang w:val="en-GB"/>
-        </w:rPr>
-        <w:t>/</w:t>
-      </w:r>
-      <w:proofErr w:type="spellStart"/>
-      <w:r>
-        <w:rPr>
-          <w:lang w:val="en-GB"/>
-        </w:rPr>
-        <w:t>Prep_p</w:t>
-      </w:r>
-      <w:proofErr w:type="spellEnd"/>
+        <w:t>G_preposicional/Prep_p</w:t>
+      </w:r>
     </w:p>
     <w:p>
       <w:pPr>
@@ -1574,19 +1418,9 @@
         </w:numPr>
         <w:jc w:val="both"/>
       </w:pPr>
-      <w:proofErr w:type="spellStart"/>
-      <w:r>
-        <w:t>G_verbal</w:t>
-      </w:r>
-      <w:proofErr w:type="spellEnd"/>
-      <w:r>
-        <w:t>/</w:t>
-      </w:r>
-      <w:proofErr w:type="spellStart"/>
-      <w:r>
-        <w:t>Verbal_p</w:t>
-      </w:r>
-      <w:proofErr w:type="spellEnd"/>
+      <w:r>
+        <w:t>G_verbal/Verbal_p</w:t>
+      </w:r>
     </w:p>
     <w:p>
       <w:pPr>
@@ -1597,19 +1431,9 @@
         </w:numPr>
         <w:jc w:val="both"/>
       </w:pPr>
-      <w:proofErr w:type="spellStart"/>
-      <w:r>
-        <w:t>G_complementos_predicado</w:t>
-      </w:r>
-      <w:proofErr w:type="spellEnd"/>
-      <w:r>
-        <w:t>/</w:t>
-      </w:r>
-      <w:proofErr w:type="spellStart"/>
-      <w:r>
-        <w:t>Pred_complements</w:t>
-      </w:r>
-      <w:proofErr w:type="spellEnd"/>
+      <w:r>
+        <w:t>G_complementos_predicado/Pred_complements</w:t>
+      </w:r>
     </w:p>
     <w:p>
       <w:pPr>
@@ -1623,25 +1447,21 @@
           <w:lang w:val="en-GB"/>
         </w:rPr>
       </w:pPr>
-      <w:proofErr w:type="spellStart"/>
       <w:r>
         <w:t>G_</w:t>
       </w:r>
       <w:r>
         <w:t>adjetival_basico</w:t>
       </w:r>
-      <w:proofErr w:type="spellEnd"/>
       <w:r>
         <w:t>/</w:t>
       </w:r>
-      <w:proofErr w:type="spellStart"/>
       <w:r>
         <w:t>A</w:t>
       </w:r>
       <w:r>
         <w:t>dj_p_basic</w:t>
       </w:r>
-      <w:proofErr w:type="spellEnd"/>
     </w:p>
     <w:p>
       <w:pPr>
@@ -1652,22 +1472,18 @@
         </w:numPr>
         <w:jc w:val="both"/>
       </w:pPr>
-      <w:proofErr w:type="spellStart"/>
       <w:r>
         <w:t>G_adjetival</w:t>
       </w:r>
-      <w:proofErr w:type="spellEnd"/>
       <w:r>
         <w:t>/</w:t>
       </w:r>
-      <w:proofErr w:type="spellStart"/>
       <w:r>
         <w:t>A</w:t>
       </w:r>
       <w:r>
         <w:t>dj_p</w:t>
       </w:r>
-      <w:proofErr w:type="spellEnd"/>
     </w:p>
     <w:p>
       <w:pPr>
@@ -1678,25 +1494,21 @@
         </w:numPr>
         <w:jc w:val="both"/>
       </w:pPr>
-      <w:proofErr w:type="spellStart"/>
       <w:r>
         <w:t>G_co</w:t>
       </w:r>
       <w:r>
         <w:t>mplemento_adverbial</w:t>
       </w:r>
-      <w:proofErr w:type="spellEnd"/>
       <w:r>
         <w:t>/</w:t>
       </w:r>
-      <w:proofErr w:type="spellStart"/>
       <w:r>
         <w:t>A</w:t>
       </w:r>
       <w:r>
         <w:t>dv_p</w:t>
       </w:r>
-      <w:proofErr w:type="spellEnd"/>
     </w:p>
     <w:p>
       <w:pPr>
@@ -1733,47 +1545,7 @@
         <w:jc w:val="both"/>
       </w:pPr>
       <w:r>
-        <w:t xml:space="preserve">1. El hombre come una manzana. - </w:t>
-      </w:r>
-      <w:proofErr w:type="spellStart"/>
-      <w:r>
-        <w:t>The</w:t>
-      </w:r>
-      <w:proofErr w:type="spellEnd"/>
-      <w:r>
-        <w:t xml:space="preserve"> </w:t>
-      </w:r>
-      <w:proofErr w:type="spellStart"/>
-      <w:r>
-        <w:t>man</w:t>
-      </w:r>
-      <w:proofErr w:type="spellEnd"/>
-      <w:r>
-        <w:t xml:space="preserve"> </w:t>
-      </w:r>
-      <w:proofErr w:type="spellStart"/>
-      <w:r>
-        <w:t>eats</w:t>
-      </w:r>
-      <w:proofErr w:type="spellEnd"/>
-      <w:r>
-        <w:t xml:space="preserve"> </w:t>
-      </w:r>
-      <w:proofErr w:type="spellStart"/>
-      <w:r>
-        <w:t>an</w:t>
-      </w:r>
-      <w:proofErr w:type="spellEnd"/>
-      <w:r>
-        <w:t xml:space="preserve"> </w:t>
-      </w:r>
-      <w:proofErr w:type="spellStart"/>
-      <w:r>
-        <w:t>apple</w:t>
-      </w:r>
-      <w:proofErr w:type="spellEnd"/>
-      <w:r>
-        <w:t xml:space="preserve">. </w:t>
+        <w:t xml:space="preserve">1. El hombre come una manzana. - The man eats an apple. </w:t>
       </w:r>
     </w:p>
     <w:p>
@@ -1787,144 +1559,43 @@
         <w:rPr>
           <w:lang w:val="en-GB"/>
         </w:rPr>
-        <w:t xml:space="preserve">2. </w:t>
-      </w:r>
-      <w:proofErr w:type="spellStart"/>
-      <w:r>
+        <w:t xml:space="preserve">2. Ellos comen manzanas. - They eat some apples. </w:t>
+      </w:r>
+    </w:p>
+    <w:p>
+      <w:pPr>
+        <w:jc w:val="both"/>
+      </w:pPr>
+      <w:r>
+        <w:t xml:space="preserve">3. Tú comes una manzana roja. - You eat a red apple. </w:t>
+      </w:r>
+    </w:p>
+    <w:p>
+      <w:pPr>
+        <w:jc w:val="both"/>
         <w:rPr>
           <w:lang w:val="en-GB"/>
         </w:rPr>
-        <w:t>Ellos</w:t>
-      </w:r>
-      <w:proofErr w:type="spellEnd"/>
+      </w:pPr>
       <w:r>
         <w:rPr>
           <w:lang w:val="en-GB"/>
         </w:rPr>
-        <w:t xml:space="preserve"> </w:t>
-      </w:r>
-      <w:proofErr w:type="spellStart"/>
-      <w:r>
+        <w:t xml:space="preserve">4. Juan ama a Maria. - John loves Mary. </w:t>
+      </w:r>
+    </w:p>
+    <w:p>
+      <w:pPr>
+        <w:jc w:val="both"/>
         <w:rPr>
           <w:lang w:val="en-GB"/>
         </w:rPr>
-        <w:t>comen</w:t>
-      </w:r>
-      <w:proofErr w:type="spellEnd"/>
+      </w:pPr>
       <w:r>
         <w:rPr>
           <w:lang w:val="en-GB"/>
         </w:rPr>
-        <w:t xml:space="preserve"> manzanas. - They eat some apples. </w:t>
-      </w:r>
-    </w:p>
-    <w:p>
-      <w:pPr>
-        <w:jc w:val="both"/>
-      </w:pPr>
-      <w:r>
-        <w:t xml:space="preserve">3. Tú comes una manzana roja. - </w:t>
-      </w:r>
-      <w:proofErr w:type="spellStart"/>
-      <w:r>
-        <w:t>You</w:t>
-      </w:r>
-      <w:proofErr w:type="spellEnd"/>
-      <w:r>
-        <w:t xml:space="preserve"> </w:t>
-      </w:r>
-      <w:proofErr w:type="spellStart"/>
-      <w:r>
-        <w:t>eat</w:t>
-      </w:r>
-      <w:proofErr w:type="spellEnd"/>
-      <w:r>
-        <w:t xml:space="preserve"> a red </w:t>
-      </w:r>
-      <w:proofErr w:type="spellStart"/>
-      <w:r>
-        <w:t>apple</w:t>
-      </w:r>
-      <w:proofErr w:type="spellEnd"/>
-      <w:r>
-        <w:t xml:space="preserve">. </w:t>
-      </w:r>
-    </w:p>
-    <w:p>
-      <w:pPr>
-        <w:jc w:val="both"/>
-        <w:rPr>
-          <w:lang w:val="en-GB"/>
-        </w:rPr>
-      </w:pPr>
-      <w:r>
-        <w:rPr>
-          <w:lang w:val="en-GB"/>
-        </w:rPr>
-        <w:t xml:space="preserve">4. Juan </w:t>
-      </w:r>
-      <w:proofErr w:type="spellStart"/>
-      <w:r>
-        <w:rPr>
-          <w:lang w:val="en-GB"/>
-        </w:rPr>
-        <w:t>ama</w:t>
-      </w:r>
-      <w:proofErr w:type="spellEnd"/>
-      <w:r>
-        <w:rPr>
-          <w:lang w:val="en-GB"/>
-        </w:rPr>
-        <w:t xml:space="preserve"> a Maria. - John loves Mary. </w:t>
-      </w:r>
-    </w:p>
-    <w:p>
-      <w:pPr>
-        <w:jc w:val="both"/>
-        <w:rPr>
-          <w:lang w:val="en-GB"/>
-        </w:rPr>
-      </w:pPr>
-      <w:r>
-        <w:rPr>
-          <w:lang w:val="en-GB"/>
-        </w:rPr>
-        <w:t xml:space="preserve">5. El </w:t>
-      </w:r>
-      <w:proofErr w:type="spellStart"/>
-      <w:r>
-        <w:rPr>
-          <w:lang w:val="en-GB"/>
-        </w:rPr>
-        <w:t>gato</w:t>
-      </w:r>
-      <w:proofErr w:type="spellEnd"/>
-      <w:r>
-        <w:rPr>
-          <w:lang w:val="en-GB"/>
-        </w:rPr>
-        <w:t xml:space="preserve"> </w:t>
-      </w:r>
-      <w:proofErr w:type="spellStart"/>
-      <w:r>
-        <w:rPr>
-          <w:lang w:val="en-GB"/>
-        </w:rPr>
-        <w:t>grande</w:t>
-      </w:r>
-      <w:proofErr w:type="spellEnd"/>
-      <w:r>
-        <w:rPr>
-          <w:lang w:val="en-GB"/>
-        </w:rPr>
-        <w:t xml:space="preserve"> come un </w:t>
-      </w:r>
-      <w:proofErr w:type="spellStart"/>
-      <w:r>
-        <w:rPr>
-          <w:lang w:val="en-GB"/>
-        </w:rPr>
-        <w:t>rat</w:t>
+        <w:t>5. El gato grande come un rat</w:t>
       </w:r>
       <w:r>
         <w:rPr>
@@ -1936,357 +1607,81 @@
         <w:rPr>
           <w:lang w:val="en-GB"/>
         </w:rPr>
-        <w:t>n</w:t>
-      </w:r>
-      <w:proofErr w:type="spellEnd"/>
-      <w:r>
+        <w:t xml:space="preserve">n gris. - The big cat eats a grey mouse. </w:t>
+      </w:r>
+    </w:p>
+    <w:p>
+      <w:pPr>
+        <w:jc w:val="both"/>
+      </w:pPr>
+      <w:r>
+        <w:t xml:space="preserve">6. Juan estudia en la universidad. - John studies at university. </w:t>
+      </w:r>
+    </w:p>
+    <w:p>
+      <w:pPr>
+        <w:jc w:val="both"/>
+      </w:pPr>
+      <w:r>
+        <w:t>7. El alumno ama la universidad. - The student loves university.</w:t>
+      </w:r>
+    </w:p>
+    <w:p>
+      <w:pPr>
+        <w:jc w:val="both"/>
+      </w:pPr>
+      <w:r>
+        <w:t xml:space="preserve">8. El perro persiguió un gato negro en el jardín. - The dog chased a black cat in the garden. </w:t>
+      </w:r>
+    </w:p>
+    <w:p>
+      <w:pPr>
+        <w:jc w:val="both"/>
+      </w:pPr>
+      <w:r>
+        <w:t xml:space="preserve">9. La Universidad es grande. - The University is large. </w:t>
+      </w:r>
+    </w:p>
+    <w:p>
+      <w:pPr>
+        <w:jc w:val="both"/>
         <w:rPr>
           <w:lang w:val="en-GB"/>
         </w:rPr>
-        <w:t xml:space="preserve"> </w:t>
-      </w:r>
-      <w:proofErr w:type="spellStart"/>
+      </w:pPr>
       <w:r>
         <w:rPr>
           <w:lang w:val="en-GB"/>
         </w:rPr>
-        <w:t>gris</w:t>
-      </w:r>
-      <w:proofErr w:type="spellEnd"/>
-      <w:r>
+        <w:t xml:space="preserve">10. El hombre que vimos ayer es mi vecino. - The man (that) we saw yesterday is my neighbour. </w:t>
+      </w:r>
+    </w:p>
+    <w:p>
+      <w:pPr>
+        <w:jc w:val="both"/>
         <w:rPr>
           <w:lang w:val="en-GB"/>
         </w:rPr>
-        <w:t xml:space="preserve">. - The big cat eats a grey mouse. </w:t>
-      </w:r>
-    </w:p>
-    <w:p>
-      <w:pPr>
-        <w:jc w:val="both"/>
-      </w:pPr>
-      <w:r>
-        <w:t xml:space="preserve">6. Juan estudia en la universidad. - John </w:t>
-      </w:r>
-      <w:proofErr w:type="spellStart"/>
-      <w:r>
-        <w:t>studies</w:t>
-      </w:r>
-      <w:proofErr w:type="spellEnd"/>
-      <w:r>
-        <w:t xml:space="preserve"> at </w:t>
-      </w:r>
-      <w:proofErr w:type="spellStart"/>
-      <w:r>
-        <w:t>university</w:t>
-      </w:r>
-      <w:proofErr w:type="spellEnd"/>
-      <w:r>
-        <w:t xml:space="preserve">. </w:t>
-      </w:r>
-    </w:p>
-    <w:p>
-      <w:pPr>
-        <w:jc w:val="both"/>
-      </w:pPr>
-      <w:r>
-        <w:t xml:space="preserve">7. El alumno ama la universidad. - </w:t>
-      </w:r>
-      <w:proofErr w:type="spellStart"/>
-      <w:r>
-        <w:t>The</w:t>
-      </w:r>
-      <w:proofErr w:type="spellEnd"/>
-      <w:r>
-        <w:t xml:space="preserve"> </w:t>
-      </w:r>
-      <w:proofErr w:type="spellStart"/>
-      <w:r>
-        <w:t>student</w:t>
-      </w:r>
-      <w:proofErr w:type="spellEnd"/>
-      <w:r>
-        <w:t xml:space="preserve"> </w:t>
-      </w:r>
-      <w:proofErr w:type="spellStart"/>
-      <w:r>
-        <w:t>loves</w:t>
-      </w:r>
-      <w:proofErr w:type="spellEnd"/>
-      <w:r>
-        <w:t xml:space="preserve"> </w:t>
-      </w:r>
-      <w:proofErr w:type="spellStart"/>
-      <w:r>
-        <w:t>university</w:t>
-      </w:r>
-      <w:proofErr w:type="spellEnd"/>
-      <w:r>
-        <w:t>.</w:t>
-      </w:r>
-    </w:p>
-    <w:p>
-      <w:pPr>
-        <w:jc w:val="both"/>
-      </w:pPr>
-      <w:r>
-        <w:t xml:space="preserve">8. El perro persiguió un gato negro en el jardín. - </w:t>
-      </w:r>
-      <w:proofErr w:type="spellStart"/>
-      <w:r>
-        <w:t>The</w:t>
-      </w:r>
-      <w:proofErr w:type="spellEnd"/>
-      <w:r>
-        <w:t xml:space="preserve"> </w:t>
-      </w:r>
-      <w:proofErr w:type="spellStart"/>
-      <w:r>
-        <w:t>dog</w:t>
-      </w:r>
-      <w:proofErr w:type="spellEnd"/>
-      <w:r>
-        <w:t xml:space="preserve"> </w:t>
-      </w:r>
-      <w:proofErr w:type="spellStart"/>
-      <w:r>
-        <w:t>chased</w:t>
-      </w:r>
-      <w:proofErr w:type="spellEnd"/>
-      <w:r>
-        <w:t xml:space="preserve"> a </w:t>
-      </w:r>
-      <w:proofErr w:type="spellStart"/>
-      <w:r>
-        <w:t>black</w:t>
-      </w:r>
-      <w:proofErr w:type="spellEnd"/>
-      <w:r>
-        <w:t xml:space="preserve"> </w:t>
-      </w:r>
-      <w:proofErr w:type="spellStart"/>
-      <w:r>
-        <w:t>cat</w:t>
-      </w:r>
-      <w:proofErr w:type="spellEnd"/>
-      <w:r>
-        <w:t xml:space="preserve"> in </w:t>
-      </w:r>
-      <w:proofErr w:type="spellStart"/>
-      <w:r>
-        <w:t>the</w:t>
-      </w:r>
-      <w:proofErr w:type="spellEnd"/>
-      <w:r>
-        <w:t xml:space="preserve"> </w:t>
-      </w:r>
-      <w:proofErr w:type="spellStart"/>
-      <w:r>
-        <w:t>garden</w:t>
-      </w:r>
-      <w:proofErr w:type="spellEnd"/>
-      <w:r>
-        <w:t xml:space="preserve">. </w:t>
-      </w:r>
-    </w:p>
-    <w:p>
-      <w:pPr>
-        <w:jc w:val="both"/>
-      </w:pPr>
-      <w:r>
-        <w:t xml:space="preserve">9. La Universidad es grande. - </w:t>
-      </w:r>
-      <w:proofErr w:type="spellStart"/>
-      <w:r>
-        <w:t>The</w:t>
-      </w:r>
-      <w:proofErr w:type="spellEnd"/>
-      <w:r>
-        <w:t xml:space="preserve"> </w:t>
-      </w:r>
-      <w:proofErr w:type="spellStart"/>
-      <w:r>
-        <w:t>University</w:t>
-      </w:r>
-      <w:proofErr w:type="spellEnd"/>
-      <w:r>
-        <w:t xml:space="preserve"> </w:t>
-      </w:r>
-      <w:proofErr w:type="spellStart"/>
-      <w:r>
-        <w:t>is</w:t>
-      </w:r>
-      <w:proofErr w:type="spellEnd"/>
-      <w:r>
-        <w:t xml:space="preserve"> </w:t>
-      </w:r>
-      <w:proofErr w:type="spellStart"/>
-      <w:r>
-        <w:t>large</w:t>
-      </w:r>
-      <w:proofErr w:type="spellEnd"/>
-      <w:r>
-        <w:t xml:space="preserve">. </w:t>
-      </w:r>
-    </w:p>
-    <w:p>
-      <w:pPr>
-        <w:jc w:val="both"/>
+      </w:pPr>
+      <w:r>
         <w:rPr>
           <w:lang w:val="en-GB"/>
         </w:rPr>
-      </w:pPr>
-      <w:r>
+        <w:t xml:space="preserve">11. El canario amarillo canta muy bien. - The yellow canary sings very well. </w:t>
+      </w:r>
+    </w:p>
+    <w:p>
+      <w:pPr>
+        <w:jc w:val="both"/>
         <w:rPr>
           <w:lang w:val="en-GB"/>
         </w:rPr>
-        <w:t xml:space="preserve">10. El hombre que </w:t>
-      </w:r>
-      <w:proofErr w:type="spellStart"/>
+      </w:pPr>
       <w:r>
         <w:rPr>
           <w:lang w:val="en-GB"/>
         </w:rPr>
-        <w:t>vimos</w:t>
-      </w:r>
-      <w:proofErr w:type="spellEnd"/>
-      <w:r>
-        <w:rPr>
-          <w:lang w:val="en-GB"/>
-        </w:rPr>
-        <w:t xml:space="preserve"> </w:t>
-      </w:r>
-      <w:proofErr w:type="spellStart"/>
-      <w:r>
-        <w:rPr>
-          <w:lang w:val="en-GB"/>
-        </w:rPr>
-        <w:t>ayer</w:t>
-      </w:r>
-      <w:proofErr w:type="spellEnd"/>
-      <w:r>
-        <w:rPr>
-          <w:lang w:val="en-GB"/>
-        </w:rPr>
-        <w:t xml:space="preserve"> es mi </w:t>
-      </w:r>
-      <w:proofErr w:type="spellStart"/>
-      <w:r>
-        <w:rPr>
-          <w:lang w:val="en-GB"/>
-        </w:rPr>
-        <w:t>vecino</w:t>
-      </w:r>
-      <w:proofErr w:type="spellEnd"/>
-      <w:r>
-        <w:rPr>
-          <w:lang w:val="en-GB"/>
-        </w:rPr>
-        <w:t xml:space="preserve">. - The man (that) we saw yesterday is my neighbour. </w:t>
-      </w:r>
-    </w:p>
-    <w:p>
-      <w:pPr>
-        <w:jc w:val="both"/>
-        <w:rPr>
-          <w:lang w:val="en-GB"/>
-        </w:rPr>
-      </w:pPr>
-      <w:r>
-        <w:rPr>
-          <w:lang w:val="en-GB"/>
-        </w:rPr>
-        <w:t xml:space="preserve">11. El </w:t>
-      </w:r>
-      <w:proofErr w:type="spellStart"/>
-      <w:r>
-        <w:rPr>
-          <w:lang w:val="en-GB"/>
-        </w:rPr>
-        <w:t>canario</w:t>
-      </w:r>
-      <w:proofErr w:type="spellEnd"/>
-      <w:r>
-        <w:rPr>
-          <w:lang w:val="en-GB"/>
-        </w:rPr>
-        <w:t xml:space="preserve"> </w:t>
-      </w:r>
-      <w:proofErr w:type="spellStart"/>
-      <w:r>
-        <w:rPr>
-          <w:lang w:val="en-GB"/>
-        </w:rPr>
-        <w:t>amarillo</w:t>
-      </w:r>
-      <w:proofErr w:type="spellEnd"/>
-      <w:r>
-        <w:rPr>
-          <w:lang w:val="en-GB"/>
-        </w:rPr>
-        <w:t xml:space="preserve"> </w:t>
-      </w:r>
-      <w:proofErr w:type="spellStart"/>
-      <w:r>
-        <w:rPr>
-          <w:lang w:val="en-GB"/>
-        </w:rPr>
-        <w:t>canta</w:t>
-      </w:r>
-      <w:proofErr w:type="spellEnd"/>
-      <w:r>
-        <w:rPr>
-          <w:lang w:val="en-GB"/>
-        </w:rPr>
-        <w:t xml:space="preserve"> </w:t>
-      </w:r>
-      <w:proofErr w:type="spellStart"/>
-      <w:r>
-        <w:rPr>
-          <w:lang w:val="en-GB"/>
-        </w:rPr>
-        <w:t>muy</w:t>
-      </w:r>
-      <w:proofErr w:type="spellEnd"/>
-      <w:r>
-        <w:rPr>
-          <w:lang w:val="en-GB"/>
-        </w:rPr>
-        <w:t xml:space="preserve"> bien. - The yellow canary sings very well. </w:t>
-      </w:r>
-    </w:p>
-    <w:p>
-      <w:pPr>
-        <w:jc w:val="both"/>
-        <w:rPr>
-          <w:lang w:val="en-GB"/>
-        </w:rPr>
-      </w:pPr>
-      <w:r>
-        <w:rPr>
-          <w:lang w:val="en-GB"/>
-        </w:rPr>
-        <w:t xml:space="preserve">12. Juan </w:t>
-      </w:r>
-      <w:proofErr w:type="spellStart"/>
-      <w:r>
-        <w:rPr>
-          <w:lang w:val="en-GB"/>
-        </w:rPr>
-        <w:t>toma</w:t>
-      </w:r>
-      <w:proofErr w:type="spellEnd"/>
-      <w:r>
-        <w:rPr>
-          <w:lang w:val="en-GB"/>
-        </w:rPr>
-        <w:t xml:space="preserve"> un cafe y lee el </w:t>
-      </w:r>
-      <w:proofErr w:type="spellStart"/>
-      <w:r>
-        <w:rPr>
-          <w:lang w:val="en-GB"/>
-        </w:rPr>
-        <w:t>peri</w:t>
+        <w:t>12. Juan toma un cafe y lee el peri</w:t>
       </w:r>
       <w:r>
         <w:rPr>
@@ -2306,7 +1701,6 @@
         </w:rPr>
         <w:t>o</w:t>
       </w:r>
-      <w:proofErr w:type="spellEnd"/>
       <w:r>
         <w:rPr>
           <w:lang w:val="en-GB"/>
@@ -2325,21 +1719,7 @@
         <w:rPr>
           <w:lang w:val="en-GB"/>
         </w:rPr>
-        <w:t xml:space="preserve">13. Juan es </w:t>
-      </w:r>
-      <w:proofErr w:type="spellStart"/>
-      <w:r>
-        <w:rPr>
-          <w:lang w:val="en-GB"/>
-        </w:rPr>
-        <w:t>delgado</w:t>
-      </w:r>
-      <w:proofErr w:type="spellEnd"/>
-      <w:r>
-        <w:rPr>
-          <w:lang w:val="en-GB"/>
-        </w:rPr>
-        <w:t xml:space="preserve"> y Mar</w:t>
+        <w:t>13. Juan es delgado y Mar</w:t>
       </w:r>
       <w:r>
         <w:rPr>
@@ -2351,42 +1731,21 @@
         <w:rPr>
           <w:lang w:val="en-GB"/>
         </w:rPr>
-        <w:t xml:space="preserve">a es </w:t>
-      </w:r>
-      <w:proofErr w:type="spellStart"/>
-      <w:r>
+        <w:t xml:space="preserve">a es alta. - John is thin and Mary is tall. </w:t>
+      </w:r>
+    </w:p>
+    <w:p>
+      <w:pPr>
+        <w:jc w:val="both"/>
         <w:rPr>
           <w:lang w:val="en-GB"/>
         </w:rPr>
-        <w:t>alta.</w:t>
-      </w:r>
-      <w:proofErr w:type="spellEnd"/>
+      </w:pPr>
       <w:r>
         <w:rPr>
           <w:lang w:val="en-GB"/>
         </w:rPr>
-        <w:t xml:space="preserve"> - John is thin and Mary is tall. </w:t>
-      </w:r>
-    </w:p>
-    <w:p>
-      <w:pPr>
-        <w:jc w:val="both"/>
-        <w:rPr>
-          <w:lang w:val="en-GB"/>
-        </w:rPr>
-      </w:pPr>
-      <w:r>
-        <w:rPr>
-          <w:lang w:val="en-GB"/>
-        </w:rPr>
-        <w:t xml:space="preserve">14. Oscar Wilde </w:t>
-      </w:r>
-      <w:proofErr w:type="spellStart"/>
-      <w:r>
-        <w:rPr>
-          <w:lang w:val="en-GB"/>
-        </w:rPr>
-        <w:t>escribi</w:t>
+        <w:t>14. Oscar Wilde escribi</w:t>
       </w:r>
       <w:r>
         <w:rPr>
@@ -2394,54 +1753,11 @@
         </w:rPr>
         <w:t>ó</w:t>
       </w:r>
-      <w:proofErr w:type="spellEnd"/>
       <w:r>
         <w:rPr>
           <w:lang w:val="en-GB"/>
         </w:rPr>
-        <w:t xml:space="preserve"> El </w:t>
-      </w:r>
-      <w:proofErr w:type="spellStart"/>
-      <w:r>
-        <w:rPr>
-          <w:lang w:val="en-GB"/>
-        </w:rPr>
-        <w:t>Fantasma</w:t>
-      </w:r>
-      <w:proofErr w:type="spellEnd"/>
-      <w:r>
-        <w:rPr>
-          <w:lang w:val="en-GB"/>
-        </w:rPr>
-        <w:t xml:space="preserve"> de </w:t>
-      </w:r>
-      <w:proofErr w:type="spellStart"/>
-      <w:r>
-        <w:rPr>
-          <w:lang w:val="en-GB"/>
-        </w:rPr>
-        <w:t>Canterville</w:t>
-      </w:r>
-      <w:proofErr w:type="spellEnd"/>
-      <w:r>
-        <w:rPr>
-          <w:lang w:val="en-GB"/>
-        </w:rPr>
-        <w:t xml:space="preserve"> - Oscar Wilde wrote The </w:t>
-      </w:r>
-      <w:proofErr w:type="spellStart"/>
-      <w:r>
-        <w:rPr>
-          <w:lang w:val="en-GB"/>
-        </w:rPr>
-        <w:t>Canterville</w:t>
-      </w:r>
-      <w:proofErr w:type="spellEnd"/>
-      <w:r>
-        <w:rPr>
-          <w:lang w:val="en-GB"/>
-        </w:rPr>
-        <w:t xml:space="preserve"> Ghost.  </w:t>
+        <w:t xml:space="preserve"> El Fantasma de Canterville - Oscar Wilde wrote The Canterville Ghost.  </w:t>
       </w:r>
     </w:p>
     <w:p>
@@ -2458,7 +1774,44 @@
         <w:jc w:val="both"/>
       </w:pPr>
       <w:r>
-        <w:t>A pesar de que nuestro programa cumple con todas y cada una de las frases especificadas anteriormente, cuenta con la limitación de que no funcionarán correctamente aquellas frases u oraciones que contengan dos nombres o dos adjetivos seguidos. Un ejemplo de eso podría ser perfectamente la oración: “El coche rojo grande”.</w:t>
+        <w:t xml:space="preserve">A pesar de que nuestro programa cumple con todas y cada una de las frases especificadas anteriormente, cuenta con la limitación de que no funcionarán correctamente aquellas frases u oraciones que contengan </w:t>
+      </w:r>
+      <w:del w:id="10" w:author="Sergio 99" w:date="2020-04-12T11:40:00Z">
+        <w:r>
+          <w:delText xml:space="preserve">dos nombres o </w:delText>
+        </w:r>
+        <w:r>
+          <w:delText xml:space="preserve">dos </w:delText>
+        </w:r>
+      </w:del>
+      <w:ins w:id="11" w:author="Sergio 99" w:date="2020-04-12T11:40:00Z">
+        <w:r>
+          <w:t xml:space="preserve">un número indefinido de </w:t>
+        </w:r>
+      </w:ins>
+      <w:r>
+        <w:t>adjetivos</w:t>
+      </w:r>
+      <w:ins w:id="12" w:author="Sergio 99" w:date="2020-04-12T11:41:00Z">
+        <w:r>
+          <w:t xml:space="preserve"> o adverbios o más de tres sustantivos </w:t>
+        </w:r>
+      </w:ins>
+      <w:del w:id="13" w:author="Sergio 99" w:date="2020-04-12T11:41:00Z">
+        <w:r>
+          <w:delText xml:space="preserve"> </w:delText>
+        </w:r>
+      </w:del>
+      <w:r>
+        <w:t>seguidos. Un ejemplo de eso podría ser perfectamente la oración: “El coche rojo grande</w:t>
+      </w:r>
+      <w:ins w:id="14" w:author="Sergio 99" w:date="2020-04-12T11:41:00Z">
+        <w:r>
+          <w:t xml:space="preserve"> está en la puerta</w:t>
+        </w:r>
+      </w:ins>
+      <w:r>
+        <w:t>”.</w:t>
       </w:r>
     </w:p>
     <w:p>
@@ -2496,47 +1849,22 @@
         <w:t xml:space="preserve"> de las formas </w:t>
       </w:r>
       <w:r>
-        <w:t>en cada respectivo idioma (que concuerde el género y el número con cada estructura, etc.); e incluso con el añadido de reglas especiales como puede ser el añadido de la palabra “</w:t>
-      </w:r>
-      <w:proofErr w:type="spellStart"/>
-      <w:r>
-        <w:t>some</w:t>
-      </w:r>
-      <w:proofErr w:type="spellEnd"/>
-      <w:r>
-        <w:t>” en la frase “</w:t>
-      </w:r>
-      <w:proofErr w:type="spellStart"/>
-      <w:r>
-        <w:t>They</w:t>
-      </w:r>
-      <w:proofErr w:type="spellEnd"/>
-      <w:r>
-        <w:t xml:space="preserve"> </w:t>
-      </w:r>
-      <w:proofErr w:type="spellStart"/>
-      <w:r>
-        <w:t>eat</w:t>
-      </w:r>
-      <w:proofErr w:type="spellEnd"/>
-      <w:r>
-        <w:t xml:space="preserve"> </w:t>
-      </w:r>
-      <w:proofErr w:type="spellStart"/>
-      <w:r>
-        <w:t>some</w:t>
-      </w:r>
-      <w:proofErr w:type="spellEnd"/>
-      <w:r>
-        <w:t xml:space="preserve"> </w:t>
-      </w:r>
-      <w:proofErr w:type="spellStart"/>
-      <w:r>
-        <w:t>apples</w:t>
-      </w:r>
-      <w:proofErr w:type="spellEnd"/>
-      <w:r>
-        <w:t>” a la hora de traducirla de español a inglés (con la ausencia del correspondiente “algunas” cuando nos referimos a las manzanas.</w:t>
+        <w:t>en cada respectivo idioma (que concuerde el género y el número con cada estructura, etc.); e incluso con el añadido de reglas especiales como puede ser el añadido de la palabra “some” en la frase “They eat some apples” a la hora de traducirla de español a inglés (con la ausencia del correspondiente “algunas” cuando nos referimos a las manzanas</w:t>
+      </w:r>
+      <w:ins w:id="15" w:author="Sergio 99" w:date="2020-04-12T11:43:00Z">
+        <w:r>
+          <w:t xml:space="preserve"> en español) y supresión o el añadido del artículo “the” con la </w:t>
+        </w:r>
+      </w:ins>
+      <w:ins w:id="16" w:author="Sergio 99" w:date="2020-04-12T11:44:00Z">
+        <w:r>
+          <w:t>palabra “university” en inglés dependiendo de si encontraba como parte del sujeto o cualquier otro sintagma</w:t>
+        </w:r>
+      </w:ins>
+      <w:bookmarkStart w:id="17" w:name="_GoBack"/>
+      <w:bookmarkEnd w:id="17"/>
+      <w:r>
+        <w:t>.</w:t>
       </w:r>
     </w:p>
     <w:p>
@@ -3140,6 +2468,14 @@
     <w:abstractNumId w:val="2"/>
   </w:num>
 </w:numbering>
+</file>
+
+<file path=word/people.xml><?xml version="1.0" encoding="utf-8"?>
+<w15:people xmlns:wpc="http://schemas.microsoft.com/office/word/2010/wordprocessingCanvas" xmlns:cx="http://schemas.microsoft.com/office/drawing/2014/chartex" xmlns:cx1="http://schemas.microsoft.com/office/drawing/2015/9/8/chartex" xmlns:cx2="http://schemas.microsoft.com/office/drawing/2015/10/21/chartex" xmlns:cx3="http://schemas.microsoft.com/office/drawing/2016/5/9/chartex" xmlns:cx4="http://schemas.microsoft.com/office/drawing/2016/5/10/chartex" xmlns:cx5="http://schemas.microsoft.com/office/drawing/2016/5/11/chartex" xmlns:cx6="http://schemas.microsoft.com/office/drawing/2016/5/12/chartex" xmlns:cx7="http://schemas.microsoft.com/office/drawing/2016/5/13/chartex" xmlns:cx8="http://schemas.microsoft.com/office/drawing/2016/5/14/chartex" xmlns:mc="http://schemas.openxmlformats.org/markup-compatibility/2006" xmlns:aink="http://schemas.microsoft.com/office/drawing/2016/ink" xmlns:am3d="http://schemas.microsoft.com/office/drawing/2017/model3d" xmlns:o="urn:schemas-microsoft-com:office:office" xmlns:r="http://schemas.openxmlformats.org/officeDocument/2006/relationships" xmlns:m="http://schemas.openxmlformats.org/officeDocument/2006/math" xmlns:v="urn:schemas-microsoft-com:vml" xmlns:wp14="http://schemas.microsoft.com/office/word/2010/wordprocessingDrawing" xmlns:wp="http://schemas.openxmlformats.org/drawingml/2006/wordprocessingDrawing" xmlns:w10="urn:schemas-microsoft-com:office:word" xmlns:w="http://schemas.openxmlformats.org/wordprocessingml/2006/main" xmlns:w14="http://schemas.microsoft.com/office/word/2010/wordml" xmlns:w15="http://schemas.microsoft.com/office/word/2012/wordml" xmlns:w16cid="http://schemas.microsoft.com/office/word/2016/wordml/cid" xmlns:w16se="http://schemas.microsoft.com/office/word/2015/wordml/symex" xmlns:wpg="http://schemas.microsoft.com/office/word/2010/wordprocessingGroup" xmlns:wpi="http://schemas.microsoft.com/office/word/2010/wordprocessingInk" xmlns:wne="http://schemas.microsoft.com/office/word/2006/wordml" xmlns:wps="http://schemas.microsoft.com/office/word/2010/wordprocessingShape" mc:Ignorable="w14 w15 w16se w16cid wp14">
+  <w15:person w15:author="Sergio 99">
+    <w15:presenceInfo w15:providerId="Windows Live" w15:userId="83aec44ae248020b"/>
+  </w15:person>
+</w15:people>
 </file>
 
 <file path=word/styles.xml><?xml version="1.0" encoding="utf-8"?>
@@ -3855,6 +3191,7 @@
     <w:rsid w:val="00147E16"/>
     <w:rsid w:val="0035334F"/>
     <w:rsid w:val="0035575E"/>
+    <w:rsid w:val="00405FC7"/>
     <w:rsid w:val="004C0895"/>
     <w:rsid w:val="005058A9"/>
     <w:rsid w:val="0059170C"/>
@@ -4666,7 +4003,7 @@
 </file>
 
 <file path=customXml/itemProps2.xml><?xml version="1.0" encoding="utf-8"?>
-<ds:datastoreItem xmlns:ds="http://schemas.openxmlformats.org/officeDocument/2006/customXml" ds:itemID="{25C3F1D8-9C45-4DDD-B068-A74BC32306C5}">
+<ds:datastoreItem xmlns:ds="http://schemas.openxmlformats.org/officeDocument/2006/customXml" ds:itemID="{FC0B4817-C326-4AFE-B45E-2919E8D056E6}">
   <ds:schemaRefs>
     <ds:schemaRef ds:uri="http://schemas.openxmlformats.org/officeDocument/2006/bibliography"/>
   </ds:schemaRefs>

</xml_diff>